<commit_message>
changed doc layout and added pdf version
</commit_message>
<xml_diff>
--- a/admin/KCD_MemberRegistrationForm.docx
+++ b/admin/KCD_MemberRegistrationForm.docx
@@ -17,7 +17,23 @@
           <w:rFonts w:ascii="Helvetica Neue" w:hAnsi="Helvetica Neue" w:cs="Futura Medium"/>
           <w:lang w:val="en-US"/>
         </w:rPr>
-        <w:t>Kells CoderDojo Member Registration and Parental Permission Form</w:t>
+        <w:t xml:space="preserve">Kells </w:t>
+      </w:r>
+      <w:proofErr w:type="spellStart"/>
+      <w:r>
+        <w:rPr>
+          <w:rFonts w:ascii="Helvetica Neue" w:hAnsi="Helvetica Neue" w:cs="Futura Medium"/>
+          <w:lang w:val="en-US"/>
+        </w:rPr>
+        <w:t>CoderDojo</w:t>
+      </w:r>
+      <w:proofErr w:type="spellEnd"/>
+      <w:r>
+        <w:rPr>
+          <w:rFonts w:ascii="Helvetica Neue" w:hAnsi="Helvetica Neue" w:cs="Futura Medium"/>
+          <w:lang w:val="en-US"/>
+        </w:rPr>
+        <w:t xml:space="preserve"> Member Registration and Parental Permission Form</w:t>
       </w:r>
     </w:p>
     <w:p>
@@ -319,13 +335,23 @@
         </w:rPr>
         <w:t xml:space="preserve">Kells </w:t>
       </w:r>
+      <w:proofErr w:type="spellStart"/>
       <w:r>
         <w:rPr>
           <w:rFonts w:ascii="Helvetica Neue" w:hAnsi="Helvetica Neue"/>
           <w:b/>
           <w:lang w:val="en-US"/>
         </w:rPr>
-        <w:t xml:space="preserve">CoderDojo requires two parent/guardian contacts </w:t>
+        <w:t>CoderDojo</w:t>
+      </w:r>
+      <w:proofErr w:type="spellEnd"/>
+      <w:r>
+        <w:rPr>
+          <w:rFonts w:ascii="Helvetica Neue" w:hAnsi="Helvetica Neue"/>
+          <w:b/>
+          <w:lang w:val="en-US"/>
+        </w:rPr>
+        <w:t xml:space="preserve"> requires two parent/guardian contacts </w:t>
       </w:r>
       <w:r>
         <w:rPr>
@@ -430,14 +456,7 @@
                 <w:rFonts w:ascii="Helvetica Neue" w:hAnsi="Helvetica Neue" w:cs="Futura Medium"/>
                 <w:lang w:val="en-US"/>
               </w:rPr>
-              <w:t>Parent/Guardian 1</w:t>
-            </w:r>
-            <w:r>
-              <w:rPr>
-                <w:rFonts w:ascii="Helvetica Neue" w:hAnsi="Helvetica Neue" w:cs="Futura Medium"/>
-                <w:lang w:val="en-US"/>
-              </w:rPr>
-              <w:t xml:space="preserve"> first name</w:t>
+              <w:t>Parent/Guardian 1 first name</w:t>
             </w:r>
           </w:p>
           <w:p>
@@ -496,14 +515,7 @@
                 <w:rFonts w:ascii="Helvetica Neue" w:hAnsi="Helvetica Neue" w:cs="Futura Medium"/>
                 <w:lang w:val="en-US"/>
               </w:rPr>
-              <w:t>Parent/Guar</w:t>
-            </w:r>
-            <w:r>
-              <w:rPr>
-                <w:rFonts w:ascii="Helvetica Neue" w:hAnsi="Helvetica Neue" w:cs="Futura Medium"/>
-                <w:lang w:val="en-US"/>
-              </w:rPr>
-              <w:t>dian 1 last name</w:t>
+              <w:t>Parent/Guardian 1 last name</w:t>
             </w:r>
           </w:p>
           <w:p>
@@ -562,21 +574,7 @@
                 <w:rFonts w:ascii="Helvetica Neue" w:hAnsi="Helvetica Neue" w:cs="Futura Medium"/>
                 <w:lang w:val="en-US"/>
               </w:rPr>
-              <w:t>Parent/Guar</w:t>
-            </w:r>
-            <w:r>
-              <w:rPr>
-                <w:rFonts w:ascii="Helvetica Neue" w:hAnsi="Helvetica Neue" w:cs="Futura Medium"/>
-                <w:lang w:val="en-US"/>
-              </w:rPr>
-              <w:t xml:space="preserve">dian 1 </w:t>
-            </w:r>
-            <w:r>
-              <w:rPr>
-                <w:rFonts w:ascii="Helvetica Neue" w:hAnsi="Helvetica Neue" w:cs="Futura Medium"/>
-                <w:lang w:val="en-US"/>
-              </w:rPr>
-              <w:t>contact number</w:t>
+              <w:t>Parent/Guardian 1 contact number</w:t>
             </w:r>
           </w:p>
           <w:p>
@@ -609,30 +607,7 @@
     </w:tbl>
     <w:p>
       <w:pPr>
-        <w:spacing w:line="276" w:lineRule="auto"/>
-        <w:rPr>
-          <w:lang w:val="en-US"/>
-        </w:rPr>
-      </w:pPr>
-    </w:p>
-    <w:p>
-      <w:pPr>
-        <w:spacing w:line="276" w:lineRule="auto"/>
-        <w:rPr>
-          <w:lang w:val="en-US"/>
-        </w:rPr>
-      </w:pPr>
-      <w:r>
-        <w:rPr>
-          <w:lang w:val="en-US"/>
-        </w:rPr>
-        <w:br w:type="page"/>
-      </w:r>
-    </w:p>
-    <w:p>
-      <w:pPr>
         <w:pStyle w:val="Heading1"/>
-        <w:spacing w:line="276" w:lineRule="auto"/>
         <w:rPr>
           <w:lang w:val="en-US"/>
         </w:rPr>
@@ -660,13 +635,7 @@
         <w:rPr>
           <w:lang w:val="en-US"/>
         </w:rPr>
-        <w:t>2</w:t>
-      </w:r>
-      <w:r>
-        <w:rPr>
-          <w:lang w:val="en-US"/>
-        </w:rPr>
-        <w:t xml:space="preserve"> </w:t>
+        <w:t xml:space="preserve">2 </w:t>
       </w:r>
       <w:r>
         <w:rPr>
@@ -714,14 +683,7 @@
                 <w:rFonts w:ascii="Helvetica Neue" w:hAnsi="Helvetica Neue" w:cs="Futura Medium"/>
                 <w:lang w:val="en-US"/>
               </w:rPr>
-              <w:t>Parent/Guar</w:t>
-            </w:r>
-            <w:r>
-              <w:rPr>
-                <w:rFonts w:ascii="Helvetica Neue" w:hAnsi="Helvetica Neue" w:cs="Futura Medium"/>
-                <w:lang w:val="en-US"/>
-              </w:rPr>
-              <w:t>dian 2</w:t>
+              <w:t>Parent/Guardian 2</w:t>
             </w:r>
             <w:r>
               <w:rPr>
@@ -787,14 +749,7 @@
                 <w:rFonts w:ascii="Helvetica Neue" w:hAnsi="Helvetica Neue" w:cs="Futura Medium"/>
                 <w:lang w:val="en-US"/>
               </w:rPr>
-              <w:t>Parent/Guar</w:t>
-            </w:r>
-            <w:r>
-              <w:rPr>
-                <w:rFonts w:ascii="Helvetica Neue" w:hAnsi="Helvetica Neue" w:cs="Futura Medium"/>
-                <w:lang w:val="en-US"/>
-              </w:rPr>
-              <w:t>dian 2</w:t>
+              <w:t>Parent/Guardian 2</w:t>
             </w:r>
             <w:r>
               <w:rPr>
@@ -860,14 +815,7 @@
                 <w:rFonts w:ascii="Helvetica Neue" w:hAnsi="Helvetica Neue" w:cs="Futura Medium"/>
                 <w:lang w:val="en-US"/>
               </w:rPr>
-              <w:t>Parent/Guar</w:t>
-            </w:r>
-            <w:r>
-              <w:rPr>
-                <w:rFonts w:ascii="Helvetica Neue" w:hAnsi="Helvetica Neue" w:cs="Futura Medium"/>
-                <w:lang w:val="en-US"/>
-              </w:rPr>
-              <w:t>dian 2</w:t>
+              <w:t>Parent/Guardian 2</w:t>
             </w:r>
             <w:r>
               <w:rPr>
@@ -949,7 +897,23 @@
           <w:rFonts w:ascii="Helvetica Neue" w:hAnsi="Helvetica Neue" w:cs="Futura Medium"/>
           <w:lang w:val="en-US"/>
         </w:rPr>
-        <w:t xml:space="preserve">Kells CoderDojo requires certain permissions in order for </w:t>
+        <w:t xml:space="preserve">Kells </w:t>
+      </w:r>
+      <w:proofErr w:type="spellStart"/>
+      <w:r>
+        <w:rPr>
+          <w:rFonts w:ascii="Helvetica Neue" w:hAnsi="Helvetica Neue" w:cs="Futura Medium"/>
+          <w:lang w:val="en-US"/>
+        </w:rPr>
+        <w:t>CoderDojo</w:t>
+      </w:r>
+      <w:proofErr w:type="spellEnd"/>
+      <w:r>
+        <w:rPr>
+          <w:rFonts w:ascii="Helvetica Neue" w:hAnsi="Helvetica Neue" w:cs="Futura Medium"/>
+          <w:lang w:val="en-US"/>
+        </w:rPr>
+        <w:t xml:space="preserve"> requires certain permissions in order for </w:t>
       </w:r>
       <w:r>
         <w:rPr>
@@ -963,7 +927,23 @@
           <w:rFonts w:ascii="Helvetica Neue" w:hAnsi="Helvetica Neue" w:cs="Futura Medium"/>
           <w:lang w:val="en-US"/>
         </w:rPr>
-        <w:t>Kells CoderDojo also maintains conduct guidelines which must be adhered to</w:t>
+        <w:t xml:space="preserve">Kells </w:t>
+      </w:r>
+      <w:proofErr w:type="spellStart"/>
+      <w:r>
+        <w:rPr>
+          <w:rFonts w:ascii="Helvetica Neue" w:hAnsi="Helvetica Neue" w:cs="Futura Medium"/>
+          <w:lang w:val="en-US"/>
+        </w:rPr>
+        <w:t>CoderDojo</w:t>
+      </w:r>
+      <w:proofErr w:type="spellEnd"/>
+      <w:r>
+        <w:rPr>
+          <w:rFonts w:ascii="Helvetica Neue" w:hAnsi="Helvetica Neue" w:cs="Futura Medium"/>
+          <w:lang w:val="en-US"/>
+        </w:rPr>
+        <w:t xml:space="preserve"> also maintains conduct guidelines which must be adhered to</w:t>
       </w:r>
       <w:r>
         <w:rPr>
@@ -1004,49 +984,51 @@
           <w:i/>
           <w:lang w:val="en-US"/>
         </w:rPr>
-        <w:t xml:space="preserve">Please read carefully each item </w:t>
-      </w:r>
-      <w:r>
+        <w:t xml:space="preserve">Please read carefully each item and provide consent/acceptance where required. </w:t>
+      </w:r>
+    </w:p>
+    <w:p>
+      <w:pPr>
+        <w:spacing w:line="276" w:lineRule="auto"/>
         <w:rPr>
           <w:rFonts w:ascii="Helvetica Neue" w:hAnsi="Helvetica Neue" w:cs="Futura Medium"/>
           <w:i/>
           <w:lang w:val="en-US"/>
         </w:rPr>
-        <w:t>and provide consent/acceptance where required</w:t>
-      </w:r>
+      </w:pPr>
       <w:r>
         <w:rPr>
           <w:rFonts w:ascii="Helvetica Neue" w:hAnsi="Helvetica Neue" w:cs="Futura Medium"/>
           <w:i/>
           <w:lang w:val="en-US"/>
         </w:rPr>
-        <w:t xml:space="preserve">. </w:t>
-      </w:r>
-    </w:p>
-    <w:p>
-      <w:pPr>
-        <w:spacing w:line="276" w:lineRule="auto"/>
+        <w:t xml:space="preserve">If you require more information on the permissions, please feel free to contact any </w:t>
+      </w:r>
+      <w:r>
         <w:rPr>
           <w:rFonts w:ascii="Helvetica Neue" w:hAnsi="Helvetica Neue" w:cs="Futura Medium"/>
           <w:i/>
           <w:lang w:val="en-US"/>
         </w:rPr>
-      </w:pPr>
+        <w:t xml:space="preserve">Kells </w:t>
+      </w:r>
+      <w:proofErr w:type="spellStart"/>
       <w:r>
         <w:rPr>
           <w:rFonts w:ascii="Helvetica Neue" w:hAnsi="Helvetica Neue" w:cs="Futura Medium"/>
           <w:i/>
           <w:lang w:val="en-US"/>
         </w:rPr>
-        <w:t xml:space="preserve">If you require more information on the permissions, please feel free to contact any </w:t>
-      </w:r>
+        <w:t>CoderDojo</w:t>
+      </w:r>
+      <w:proofErr w:type="spellEnd"/>
       <w:r>
         <w:rPr>
           <w:rFonts w:ascii="Helvetica Neue" w:hAnsi="Helvetica Neue" w:cs="Futura Medium"/>
           <w:i/>
           <w:lang w:val="en-US"/>
         </w:rPr>
-        <w:t>Kells CoderDojo staff member</w:t>
+        <w:t xml:space="preserve"> staff member</w:t>
       </w:r>
       <w:r>
         <w:rPr>
@@ -1103,12 +1085,21 @@
         </w:rPr>
         <w:t xml:space="preserve">Kells </w:t>
       </w:r>
-      <w:r>
-        <w:rPr>
-          <w:rFonts w:ascii="Helvetica Neue" w:hAnsi="Helvetica Neue" w:cs="Futura Medium"/>
-          <w:lang w:val="en-US"/>
-        </w:rPr>
-        <w:t xml:space="preserve">CoderDojo </w:t>
+      <w:proofErr w:type="spellStart"/>
+      <w:r>
+        <w:rPr>
+          <w:rFonts w:ascii="Helvetica Neue" w:hAnsi="Helvetica Neue" w:cs="Futura Medium"/>
+          <w:lang w:val="en-US"/>
+        </w:rPr>
+        <w:t>CoderDojo</w:t>
+      </w:r>
+      <w:proofErr w:type="spellEnd"/>
+      <w:r>
+        <w:rPr>
+          <w:rFonts w:ascii="Helvetica Neue" w:hAnsi="Helvetica Neue" w:cs="Futura Medium"/>
+          <w:lang w:val="en-US"/>
+        </w:rPr>
+        <w:t xml:space="preserve"> </w:t>
       </w:r>
       <w:r>
         <w:rPr>
@@ -1132,7 +1123,7 @@
         <w:tblLook w:val="04A0" w:firstRow="1" w:lastRow="0" w:firstColumn="1" w:lastColumn="0" w:noHBand="0" w:noVBand="1"/>
       </w:tblPr>
       <w:tblGrid>
-        <w:gridCol w:w="10450"/>
+        <w:gridCol w:w="9010"/>
       </w:tblGrid>
       <w:tr>
         <w:tc>
@@ -1211,60 +1202,49 @@
         </w:rPr>
         <w:t xml:space="preserve">Kells </w:t>
       </w:r>
-      <w:r>
-        <w:rPr>
-          <w:rFonts w:ascii="Helvetica Neue" w:hAnsi="Helvetica Neue" w:cs="Futura Medium"/>
-          <w:b/>
-          <w:lang w:val="en-US"/>
-        </w:rPr>
-        <w:t>CoderDojo sessions, it is the responsibility of their parent/guardian to ensure this happens.</w:t>
-      </w:r>
-    </w:p>
-    <w:p>
-      <w:pPr>
-        <w:spacing w:line="276" w:lineRule="auto"/>
-        <w:rPr>
-          <w:rFonts w:ascii="Helvetica Neue" w:hAnsi="Helvetica Neue" w:cs="Futura Medium"/>
-          <w:b/>
-          <w:lang w:val="en-US"/>
-        </w:rPr>
-      </w:pPr>
-    </w:p>
-    <w:p>
-      <w:pPr>
-        <w:spacing w:line="276" w:lineRule="auto"/>
-        <w:rPr>
-          <w:rFonts w:ascii="Helvetica Neue" w:hAnsi="Helvetica Neue" w:cs="Futura Medium"/>
-          <w:lang w:val="en-US"/>
-        </w:rPr>
-      </w:pPr>
-      <w:r>
-        <w:rPr>
-          <w:rFonts w:ascii="Helvetica Neue" w:hAnsi="Helvetica Neue" w:cs="Futura Medium"/>
-          <w:lang w:val="en-US"/>
-        </w:rPr>
-        <w:t>Parent/Gu</w:t>
-      </w:r>
-      <w:r>
-        <w:rPr>
-          <w:rFonts w:ascii="Helvetica Neue" w:hAnsi="Helvetica Neue" w:cs="Futura Medium"/>
-          <w:lang w:val="en-US"/>
-        </w:rPr>
-        <w:t>a</w:t>
-      </w:r>
-      <w:r>
-        <w:rPr>
-          <w:rFonts w:ascii="Helvetica Neue" w:hAnsi="Helvetica Neue" w:cs="Futura Medium"/>
-          <w:lang w:val="en-US"/>
-        </w:rPr>
-        <w:t>r</w:t>
-      </w:r>
-      <w:r>
-        <w:rPr>
-          <w:rFonts w:ascii="Helvetica Neue" w:hAnsi="Helvetica Neue" w:cs="Futura Medium"/>
-          <w:lang w:val="en-US"/>
-        </w:rPr>
-        <w:t>dian Signature: __________________________________________________________</w:t>
+      <w:proofErr w:type="spellStart"/>
+      <w:r>
+        <w:rPr>
+          <w:rFonts w:ascii="Helvetica Neue" w:hAnsi="Helvetica Neue" w:cs="Futura Medium"/>
+          <w:b/>
+          <w:lang w:val="en-US"/>
+        </w:rPr>
+        <w:t>CoderDojo</w:t>
+      </w:r>
+      <w:proofErr w:type="spellEnd"/>
+      <w:r>
+        <w:rPr>
+          <w:rFonts w:ascii="Helvetica Neue" w:hAnsi="Helvetica Neue" w:cs="Futura Medium"/>
+          <w:b/>
+          <w:lang w:val="en-US"/>
+        </w:rPr>
+        <w:t xml:space="preserve"> sessions, it is the responsibility of their parent/guardian to ensure this happens.</w:t>
+      </w:r>
+    </w:p>
+    <w:p>
+      <w:pPr>
+        <w:spacing w:line="276" w:lineRule="auto"/>
+        <w:rPr>
+          <w:rFonts w:ascii="Helvetica Neue" w:hAnsi="Helvetica Neue" w:cs="Futura Medium"/>
+          <w:b/>
+          <w:lang w:val="en-US"/>
+        </w:rPr>
+      </w:pPr>
+    </w:p>
+    <w:p>
+      <w:pPr>
+        <w:spacing w:line="276" w:lineRule="auto"/>
+        <w:rPr>
+          <w:rFonts w:ascii="Helvetica Neue" w:hAnsi="Helvetica Neue" w:cs="Futura Medium"/>
+          <w:lang w:val="en-US"/>
+        </w:rPr>
+      </w:pPr>
+      <w:r>
+        <w:rPr>
+          <w:rFonts w:ascii="Helvetica Neue" w:hAnsi="Helvetica Neue" w:cs="Futura Medium"/>
+          <w:lang w:val="en-US"/>
+        </w:rPr>
+        <w:t>Parent/Guardian Signature: _________________________________________________</w:t>
       </w:r>
     </w:p>
     <w:p>
@@ -1284,15 +1264,6 @@
     </w:p>
     <w:p>
       <w:pPr>
-        <w:spacing w:line="276" w:lineRule="auto"/>
-        <w:rPr>
-          <w:rFonts w:ascii="Helvetica Neue" w:hAnsi="Helvetica Neue" w:cs="Futura Medium"/>
-          <w:lang w:val="en-US"/>
-        </w:rPr>
-      </w:pPr>
-    </w:p>
-    <w:p>
-      <w:pPr>
         <w:pStyle w:val="Heading2"/>
         <w:spacing w:line="276" w:lineRule="auto"/>
         <w:rPr>
@@ -1303,6 +1274,7 @@
         <w:rPr>
           <w:lang w:val="en-US"/>
         </w:rPr>
+        <w:lastRenderedPageBreak/>
         <w:t>Emergency</w:t>
       </w:r>
     </w:p>
@@ -1313,8 +1285,8 @@
         <w:tblLook w:val="04A0" w:firstRow="1" w:lastRow="0" w:firstColumn="1" w:lastColumn="0" w:noHBand="0" w:noVBand="1"/>
       </w:tblPr>
       <w:tblGrid>
-        <w:gridCol w:w="2689"/>
-        <w:gridCol w:w="7761"/>
+        <w:gridCol w:w="2436"/>
+        <w:gridCol w:w="6574"/>
       </w:tblGrid>
       <w:tr>
         <w:tc>
@@ -1453,14 +1425,7 @@
                 <w:rFonts w:ascii="Helvetica Neue" w:hAnsi="Helvetica Neue" w:cs="Futura Medium"/>
                 <w:lang w:val="en-US"/>
               </w:rPr>
-              <w:t xml:space="preserve">Family </w:t>
-            </w:r>
-            <w:r>
-              <w:rPr>
-                <w:rFonts w:ascii="Helvetica Neue" w:hAnsi="Helvetica Neue" w:cs="Futura Medium"/>
-                <w:lang w:val="en-US"/>
-              </w:rPr>
-              <w:t>doctor contact number</w:t>
+              <w:t>Family doctor contact number</w:t>
             </w:r>
           </w:p>
           <w:p>
@@ -1513,14 +1478,32 @@
           <w:i/>
           <w:lang w:val="en-US"/>
         </w:rPr>
-        <w:t>In the case of an emergency, Kells CoderDojo/KPRC staff will do everything reasonable to contact the parent</w:t>
-      </w:r>
+        <w:t xml:space="preserve">In the case of an emergency, Kells </w:t>
+      </w:r>
+      <w:proofErr w:type="spellStart"/>
       <w:r>
         <w:rPr>
           <w:rFonts w:ascii="Helvetica Neue" w:hAnsi="Helvetica Neue" w:cs="Futura Medium"/>
           <w:i/>
           <w:lang w:val="en-US"/>
         </w:rPr>
+        <w:t>CoderDojo</w:t>
+      </w:r>
+      <w:proofErr w:type="spellEnd"/>
+      <w:r>
+        <w:rPr>
+          <w:rFonts w:ascii="Helvetica Neue" w:hAnsi="Helvetica Neue" w:cs="Futura Medium"/>
+          <w:i/>
+          <w:lang w:val="en-US"/>
+        </w:rPr>
+        <w:t>/KPRC staff will do everything reasonable to contact the parent</w:t>
+      </w:r>
+      <w:r>
+        <w:rPr>
+          <w:rFonts w:ascii="Helvetica Neue" w:hAnsi="Helvetica Neue" w:cs="Futura Medium"/>
+          <w:i/>
+          <w:lang w:val="en-US"/>
+        </w:rPr>
         <w:t>s</w:t>
       </w:r>
       <w:r>
@@ -1573,32 +1556,50 @@
           <w:b/>
           <w:lang w:val="en-US"/>
         </w:rPr>
-        <w:t>In circumstances where medical treatment is required immediately and where it is not possible to contact those named on this form, I authorize any of the Kells CoderDojo/KPRC staff to refer the attendee to a medical practitioner or emergency services.</w:t>
-      </w:r>
-    </w:p>
-    <w:p>
-      <w:pPr>
-        <w:spacing w:line="276" w:lineRule="auto"/>
-        <w:rPr>
-          <w:rFonts w:ascii="Helvetica Neue" w:hAnsi="Helvetica Neue" w:cs="Futura Medium"/>
-          <w:lang w:val="en-US"/>
-        </w:rPr>
-      </w:pPr>
-    </w:p>
-    <w:p>
-      <w:pPr>
-        <w:spacing w:line="276" w:lineRule="auto"/>
-        <w:rPr>
-          <w:rFonts w:ascii="Helvetica Neue" w:hAnsi="Helvetica Neue" w:cs="Futura Medium"/>
-          <w:lang w:val="en-US"/>
-        </w:rPr>
-      </w:pPr>
-      <w:r>
-        <w:rPr>
-          <w:rFonts w:ascii="Helvetica Neue" w:hAnsi="Helvetica Neue" w:cs="Futura Medium"/>
-          <w:lang w:val="en-US"/>
-        </w:rPr>
-        <w:t>Parent/Guardian Signature: __________________________________________________________</w:t>
+        <w:t xml:space="preserve">In circumstances where medical treatment is required immediately and where it is not possible to contact those named on this form, I authorize any of the Kells </w:t>
+      </w:r>
+      <w:proofErr w:type="spellStart"/>
+      <w:r>
+        <w:rPr>
+          <w:rFonts w:ascii="Helvetica Neue" w:hAnsi="Helvetica Neue" w:cs="Futura Medium"/>
+          <w:b/>
+          <w:lang w:val="en-US"/>
+        </w:rPr>
+        <w:t>CoderDojo</w:t>
+      </w:r>
+      <w:proofErr w:type="spellEnd"/>
+      <w:r>
+        <w:rPr>
+          <w:rFonts w:ascii="Helvetica Neue" w:hAnsi="Helvetica Neue" w:cs="Futura Medium"/>
+          <w:b/>
+          <w:lang w:val="en-US"/>
+        </w:rPr>
+        <w:t>/KPRC staff to refer the attendee to a medical practitioner or emergency services.</w:t>
+      </w:r>
+    </w:p>
+    <w:p>
+      <w:pPr>
+        <w:spacing w:line="276" w:lineRule="auto"/>
+        <w:rPr>
+          <w:rFonts w:ascii="Helvetica Neue" w:hAnsi="Helvetica Neue" w:cs="Futura Medium"/>
+          <w:lang w:val="en-US"/>
+        </w:rPr>
+      </w:pPr>
+    </w:p>
+    <w:p>
+      <w:pPr>
+        <w:spacing w:line="276" w:lineRule="auto"/>
+        <w:rPr>
+          <w:rFonts w:ascii="Helvetica Neue" w:hAnsi="Helvetica Neue" w:cs="Futura Medium"/>
+          <w:lang w:val="en-US"/>
+        </w:rPr>
+      </w:pPr>
+      <w:r>
+        <w:rPr>
+          <w:rFonts w:ascii="Helvetica Neue" w:hAnsi="Helvetica Neue" w:cs="Futura Medium"/>
+          <w:lang w:val="en-US"/>
+        </w:rPr>
+        <w:t>Parent/Guardian Signature: _________________________________________________</w:t>
       </w:r>
     </w:p>
     <w:p>
@@ -1643,7 +1644,7 @@
         <mc:AlternateContent>
           <mc:Choice Requires="wpg">
             <w:drawing>
-              <wp:anchor distT="0" distB="0" distL="114300" distR="114300" simplePos="0" relativeHeight="251664384" behindDoc="0" locked="0" layoutInCell="1" allowOverlap="1">
+              <wp:anchor distT="0" distB="0" distL="114300" distR="114300" simplePos="0" relativeHeight="251664384" behindDoc="0" locked="0" layoutInCell="1" allowOverlap="1" wp14:anchorId="27E69722" wp14:editId="5440B92F">
                 <wp:simplePos x="0" y="0"/>
                 <wp:positionH relativeFrom="column">
                   <wp:posOffset>5318605</wp:posOffset>
@@ -1824,7 +1825,7 @@
           </mc:Choice>
           <mc:Fallback>
             <w:pict>
-              <v:group id="Group 5" o:spid="_x0000_s1026" style="position:absolute;margin-left:418.8pt;margin-top:59.8pt;width:79.1pt;height:38.45pt;z-index:251664384" coordsize="10044,4886" o:gfxdata="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">
+              <v:group w14:anchorId="27E69722" id="Group 5" o:spid="_x0000_s1026" style="position:absolute;margin-left:418.8pt;margin-top:59.8pt;width:79.1pt;height:38.45pt;z-index:251664384" coordsize="10044,4886" o:gfxdata="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">
                 <v:shapetype id="_x0000_t202" coordsize="21600,21600" o:spt="202" path="m,l,21600r21600,l21600,xe">
                   <v:stroke joinstyle="miter"/>
                   <v:path gradientshapeok="t" o:connecttype="rect"/>
@@ -1905,7 +1906,23 @@
           <w:rFonts w:ascii="Helvetica Neue" w:hAnsi="Helvetica Neue" w:cs="Futura Medium"/>
           <w:lang w:val="en-US"/>
         </w:rPr>
-        <w:t xml:space="preserve"> CoderDojo/KPRC may be featured in the press media, local press photographers may take group photos of club members and in some instances identify the children by name. </w:t>
+        <w:t xml:space="preserve"> </w:t>
+      </w:r>
+      <w:proofErr w:type="spellStart"/>
+      <w:r>
+        <w:rPr>
+          <w:rFonts w:ascii="Helvetica Neue" w:hAnsi="Helvetica Neue" w:cs="Futura Medium"/>
+          <w:lang w:val="en-US"/>
+        </w:rPr>
+        <w:t>CoderDojo</w:t>
+      </w:r>
+      <w:proofErr w:type="spellEnd"/>
+      <w:r>
+        <w:rPr>
+          <w:rFonts w:ascii="Helvetica Neue" w:hAnsi="Helvetica Neue" w:cs="Futura Medium"/>
+          <w:lang w:val="en-US"/>
+        </w:rPr>
+        <w:t xml:space="preserve">/KPRC may be featured in the press media, local press photographers may take group photos of club members and in some instances identify the children by name. </w:t>
       </w:r>
       <w:r>
         <w:rPr>
@@ -1969,7 +1986,7 @@
         <mc:AlternateContent>
           <mc:Choice Requires="wpg">
             <w:drawing>
-              <wp:anchor distT="0" distB="0" distL="114300" distR="114300" simplePos="0" relativeHeight="251666432" behindDoc="0" locked="0" layoutInCell="1" allowOverlap="1" wp14:anchorId="2CF9E6B5" wp14:editId="0A147158">
+              <wp:anchor distT="0" distB="0" distL="114300" distR="114300" simplePos="0" relativeHeight="251666432" behindDoc="0" locked="0" layoutInCell="1" allowOverlap="1" wp14:anchorId="520D2500" wp14:editId="5D51648A">
                 <wp:simplePos x="0" y="0"/>
                 <wp:positionH relativeFrom="column">
                   <wp:posOffset>5306695</wp:posOffset>
@@ -2150,7 +2167,7 @@
           </mc:Choice>
           <mc:Fallback>
             <w:pict>
-              <v:group w14:anchorId="2CF9E6B5" id="Group 6" o:spid="_x0000_s1031" style="position:absolute;margin-left:417.85pt;margin-top:60.45pt;width:79.05pt;height:38.45pt;z-index:251666432" coordsize="10044,4886" o:gfxdata="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">
+              <v:group w14:anchorId="520D2500" id="Group 6" o:spid="_x0000_s1031" style="position:absolute;margin-left:417.85pt;margin-top:60.45pt;width:79.05pt;height:38.45pt;z-index:251666432" coordsize="10044,4886" o:gfxdata="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">
                 <v:shape id="Text Box 7" o:spid="_x0000_s1032" type="#_x0000_t202" style="position:absolute;left:633;top:2625;width:2712;height:2261;visibility:visible;mso-wrap-style:square;v-text-anchor:top" o:gfxdata="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" fillcolor="white [3201]" strokeweight=".5pt">
                   <v:textbox>
                     <w:txbxContent>
@@ -2220,7 +2237,23 @@
           <w:rFonts w:ascii="Helvetica Neue" w:hAnsi="Helvetica Neue" w:cs="Futura Medium"/>
           <w:lang w:val="en-US"/>
         </w:rPr>
-        <w:t>Kells CoderDojo/</w:t>
+        <w:t xml:space="preserve">Kells </w:t>
+      </w:r>
+      <w:proofErr w:type="spellStart"/>
+      <w:r>
+        <w:rPr>
+          <w:rFonts w:ascii="Helvetica Neue" w:hAnsi="Helvetica Neue" w:cs="Futura Medium"/>
+          <w:lang w:val="en-US"/>
+        </w:rPr>
+        <w:t>CoderDojo</w:t>
+      </w:r>
+      <w:proofErr w:type="spellEnd"/>
+      <w:r>
+        <w:rPr>
+          <w:rFonts w:ascii="Helvetica Neue" w:hAnsi="Helvetica Neue" w:cs="Futura Medium"/>
+          <w:lang w:val="en-US"/>
+        </w:rPr>
+        <w:t>/</w:t>
       </w:r>
       <w:r>
         <w:rPr>
@@ -2328,6 +2361,7 @@
         <w:rPr>
           <w:lang w:val="en-US"/>
         </w:rPr>
+        <w:lastRenderedPageBreak/>
         <w:t>Internet Access</w:t>
       </w:r>
     </w:p>
@@ -2344,40 +2378,56 @@
           <w:rFonts w:ascii="Helvetica Neue" w:eastAsia="Times New Roman" w:hAnsi="Helvetica Neue" w:cs="Futura Medium"/>
           <w:lang w:val="en-IE"/>
         </w:rPr>
-        <w:t>Kells CoderDojo provide attendees</w:t>
-      </w:r>
+        <w:t xml:space="preserve">Kells </w:t>
+      </w:r>
+      <w:proofErr w:type="spellStart"/>
       <w:r>
         <w:rPr>
           <w:rFonts w:ascii="Helvetica Neue" w:eastAsia="Times New Roman" w:hAnsi="Helvetica Neue" w:cs="Futura Medium"/>
           <w:lang w:val="en-IE"/>
         </w:rPr>
-        <w:t xml:space="preserve"> with access to computer technology and the internet. </w:t>
-      </w:r>
-    </w:p>
-    <w:p>
-      <w:pPr>
-        <w:spacing w:line="276" w:lineRule="auto"/>
+        <w:t>CoderDojo</w:t>
+      </w:r>
+      <w:proofErr w:type="spellEnd"/>
+      <w:r>
         <w:rPr>
           <w:rFonts w:ascii="Helvetica Neue" w:eastAsia="Times New Roman" w:hAnsi="Helvetica Neue" w:cs="Futura Medium"/>
           <w:lang w:val="en-IE"/>
         </w:rPr>
-      </w:pPr>
-    </w:p>
-    <w:p>
-      <w:pPr>
-        <w:spacing w:line="276" w:lineRule="auto"/>
+        <w:t xml:space="preserve"> provide attendees</w:t>
+      </w:r>
+      <w:r>
         <w:rPr>
           <w:rFonts w:ascii="Helvetica Neue" w:eastAsia="Times New Roman" w:hAnsi="Helvetica Neue" w:cs="Futura Medium"/>
-          <w:b/>
           <w:lang w:val="en-IE"/>
         </w:rPr>
-      </w:pPr>
-      <w:r>
+        <w:t xml:space="preserve"> with access to computer technology and the internet. </w:t>
+      </w:r>
+    </w:p>
+    <w:p>
+      <w:pPr>
+        <w:spacing w:line="276" w:lineRule="auto"/>
         <w:rPr>
           <w:rFonts w:ascii="Helvetica Neue" w:eastAsia="Times New Roman" w:hAnsi="Helvetica Neue" w:cs="Futura Medium"/>
-          <w:b/>
           <w:lang w:val="en-IE"/>
         </w:rPr>
+      </w:pPr>
+    </w:p>
+    <w:p>
+      <w:pPr>
+        <w:spacing w:line="276" w:lineRule="auto"/>
+        <w:rPr>
+          <w:rFonts w:ascii="Helvetica Neue" w:eastAsia="Times New Roman" w:hAnsi="Helvetica Neue" w:cs="Futura Medium"/>
+          <w:b/>
+          <w:lang w:val="en-IE"/>
+        </w:rPr>
+      </w:pPr>
+      <w:r>
+        <w:rPr>
+          <w:rFonts w:ascii="Helvetica Neue" w:eastAsia="Times New Roman" w:hAnsi="Helvetica Neue" w:cs="Futura Medium"/>
+          <w:b/>
+          <w:lang w:val="en-IE"/>
+        </w:rPr>
         <w:t xml:space="preserve">I understand that every reasonable precaution will be taken by the </w:t>
       </w:r>
       <w:r>
@@ -2386,14 +2436,24 @@
           <w:b/>
           <w:lang w:val="en-IE"/>
         </w:rPr>
-        <w:t>Kells CoderDojo</w:t>
-      </w:r>
+        <w:t xml:space="preserve">Kells </w:t>
+      </w:r>
+      <w:proofErr w:type="spellStart"/>
       <w:r>
         <w:rPr>
           <w:rFonts w:ascii="Helvetica Neue" w:eastAsia="Times New Roman" w:hAnsi="Helvetica Neue" w:cs="Futura Medium"/>
           <w:b/>
           <w:lang w:val="en-IE"/>
         </w:rPr>
+        <w:t>CoderDojo</w:t>
+      </w:r>
+      <w:proofErr w:type="spellEnd"/>
+      <w:r>
+        <w:rPr>
+          <w:rFonts w:ascii="Helvetica Neue" w:eastAsia="Times New Roman" w:hAnsi="Helvetica Neue" w:cs="Futura Medium"/>
+          <w:b/>
+          <w:lang w:val="en-IE"/>
+        </w:rPr>
         <w:t xml:space="preserve"> to provide for online safety.</w:t>
       </w:r>
     </w:p>
@@ -2420,7 +2480,7 @@
           <w:rFonts w:ascii="Helvetica Neue" w:hAnsi="Helvetica Neue" w:cs="Futura Medium"/>
           <w:lang w:val="en-US"/>
         </w:rPr>
-        <w:t>Parent/Guardian Signature: __________________________________________________________</w:t>
+        <w:t>Parent/Guardian Signature: _________________________________________________</w:t>
       </w:r>
     </w:p>
     <w:p>
@@ -2444,7 +2504,6 @@
         <w:rPr>
           <w:lang w:val="en-US"/>
         </w:rPr>
-        <w:lastRenderedPageBreak/>
         <w:t>Attendee Conduct</w:t>
       </w:r>
     </w:p>
@@ -2461,15 +2520,40 @@
           <w:rFonts w:ascii="Helvetica Neue" w:hAnsi="Helvetica Neue" w:cs="Futura Medium"/>
           <w:lang w:val="en-US"/>
         </w:rPr>
-        <w:t>Kells CoderDojo promises to be an inclusive space for all attendees to learn</w:t>
-      </w:r>
-      <w:r>
-        <w:rPr>
-          <w:rFonts w:ascii="Helvetica Neue" w:hAnsi="Helvetica Neue" w:cs="Futura Medium"/>
-          <w:lang w:val="en-US"/>
-        </w:rPr>
-        <w:t xml:space="preserve"> and socialise</w:t>
-      </w:r>
+        <w:t xml:space="preserve">Kells </w:t>
+      </w:r>
+      <w:proofErr w:type="spellStart"/>
+      <w:r>
+        <w:rPr>
+          <w:rFonts w:ascii="Helvetica Neue" w:hAnsi="Helvetica Neue" w:cs="Futura Medium"/>
+          <w:lang w:val="en-US"/>
+        </w:rPr>
+        <w:t>CoderDojo</w:t>
+      </w:r>
+      <w:proofErr w:type="spellEnd"/>
+      <w:r>
+        <w:rPr>
+          <w:rFonts w:ascii="Helvetica Neue" w:hAnsi="Helvetica Neue" w:cs="Futura Medium"/>
+          <w:lang w:val="en-US"/>
+        </w:rPr>
+        <w:t xml:space="preserve"> promises to be an inclusive space for all attendees to learn</w:t>
+      </w:r>
+      <w:r>
+        <w:rPr>
+          <w:rFonts w:ascii="Helvetica Neue" w:hAnsi="Helvetica Neue" w:cs="Futura Medium"/>
+          <w:lang w:val="en-US"/>
+        </w:rPr>
+        <w:t xml:space="preserve"> and </w:t>
+      </w:r>
+      <w:proofErr w:type="spellStart"/>
+      <w:r>
+        <w:rPr>
+          <w:rFonts w:ascii="Helvetica Neue" w:hAnsi="Helvetica Neue" w:cs="Futura Medium"/>
+          <w:lang w:val="en-US"/>
+        </w:rPr>
+        <w:t>socialise</w:t>
+      </w:r>
+      <w:proofErr w:type="spellEnd"/>
       <w:r>
         <w:rPr>
           <w:rFonts w:ascii="Helvetica Neue" w:hAnsi="Helvetica Neue" w:cs="Futura Medium"/>
@@ -2677,18 +2761,34 @@
           <w:rFonts w:ascii="Helvetica Neue" w:hAnsi="Helvetica Neue" w:cs="Futura Medium"/>
           <w:lang w:val="en-US"/>
         </w:rPr>
-        <w:t>Parent/Guardian Signature: __________________________________________________________</w:t>
-      </w:r>
-    </w:p>
-    <w:p>
-      <w:pPr>
-        <w:spacing w:line="276" w:lineRule="auto"/>
-        <w:rPr>
-          <w:rFonts w:ascii="Helvetica Neue" w:hAnsi="Helvetica Neue" w:cs="Futura Medium"/>
-          <w:b/>
-          <w:lang w:val="en-US"/>
-        </w:rPr>
-      </w:pPr>
+        <w:t xml:space="preserve">Parent/Guardian Signature: </w:t>
+      </w:r>
+      <w:r>
+        <w:rPr>
+          <w:rFonts w:ascii="Helvetica Neue" w:hAnsi="Helvetica Neue" w:cs="Futura Medium"/>
+          <w:lang w:val="en-US"/>
+        </w:rPr>
+        <w:t>_________________________________________________</w:t>
+      </w:r>
+    </w:p>
+    <w:p>
+      <w:pPr>
+        <w:rPr>
+          <w:rFonts w:ascii="Helvetica Neue" w:hAnsi="Helvetica Neue" w:cs="Futura Medium"/>
+          <w:b/>
+          <w:lang w:val="en-US"/>
+        </w:rPr>
+      </w:pPr>
+      <w:r>
+        <w:rPr>
+          <w:rFonts w:ascii="Helvetica Neue" w:hAnsi="Helvetica Neue" w:cs="Futura Medium"/>
+          <w:b/>
+          <w:lang w:val="en-US"/>
+        </w:rPr>
+        <w:br w:type="page"/>
+      </w:r>
+      <w:bookmarkStart w:id="0" w:name="_GoBack"/>
+      <w:bookmarkEnd w:id="0"/>
     </w:p>
     <w:p>
       <w:pPr>
@@ -2701,6 +2801,7 @@
         <w:rPr>
           <w:lang w:val="en-US"/>
         </w:rPr>
+        <w:lastRenderedPageBreak/>
         <w:t>Drop-off and Collection</w:t>
       </w:r>
     </w:p>
@@ -2724,7 +2825,23 @@
           <w:rFonts w:ascii="Helvetica Neue" w:hAnsi="Helvetica Neue"/>
           <w:lang w:val="en-US"/>
         </w:rPr>
-        <w:t xml:space="preserve"> at Kells CoderDojo sessions</w:t>
+        <w:t xml:space="preserve"> at Kells </w:t>
+      </w:r>
+      <w:proofErr w:type="spellStart"/>
+      <w:r>
+        <w:rPr>
+          <w:rFonts w:ascii="Helvetica Neue" w:hAnsi="Helvetica Neue"/>
+          <w:lang w:val="en-US"/>
+        </w:rPr>
+        <w:t>CoderDojo</w:t>
+      </w:r>
+      <w:proofErr w:type="spellEnd"/>
+      <w:r>
+        <w:rPr>
+          <w:rFonts w:ascii="Helvetica Neue" w:hAnsi="Helvetica Neue"/>
+          <w:lang w:val="en-US"/>
+        </w:rPr>
+        <w:t xml:space="preserve"> sessions</w:t>
       </w:r>
       <w:r>
         <w:rPr>
@@ -2787,14 +2904,39 @@
           <w:rFonts w:ascii="Helvetica Neue" w:hAnsi="Helvetica Neue"/>
           <w:lang w:val="en-US"/>
         </w:rPr>
-        <w:t xml:space="preserve"> and authorise</w:t>
-      </w:r>
+        <w:t xml:space="preserve"> and </w:t>
+      </w:r>
+      <w:proofErr w:type="spellStart"/>
       <w:r>
         <w:rPr>
           <w:rFonts w:ascii="Helvetica Neue" w:hAnsi="Helvetica Neue"/>
           <w:lang w:val="en-US"/>
         </w:rPr>
-        <w:t xml:space="preserve"> Kells CoderDojo staff with the name and contact details of adults collecting attendees who are </w:t>
+        <w:t>authorise</w:t>
+      </w:r>
+      <w:proofErr w:type="spellEnd"/>
+      <w:r>
+        <w:rPr>
+          <w:rFonts w:ascii="Helvetica Neue" w:hAnsi="Helvetica Neue"/>
+          <w:lang w:val="en-US"/>
+        </w:rPr>
+        <w:t xml:space="preserve"> Kells </w:t>
+      </w:r>
+      <w:proofErr w:type="spellStart"/>
+      <w:r>
+        <w:rPr>
+          <w:rFonts w:ascii="Helvetica Neue" w:hAnsi="Helvetica Neue"/>
+          <w:lang w:val="en-US"/>
+        </w:rPr>
+        <w:t>CoderDojo</w:t>
+      </w:r>
+      <w:proofErr w:type="spellEnd"/>
+      <w:r>
+        <w:rPr>
+          <w:rFonts w:ascii="Helvetica Neue" w:hAnsi="Helvetica Neue"/>
+          <w:lang w:val="en-US"/>
+        </w:rPr>
+        <w:t xml:space="preserve"> staff with the name and contact details of adults collecting attendees who are </w:t>
       </w:r>
       <w:r>
         <w:rPr>
@@ -2859,7 +3001,23 @@
           <w:rFonts w:ascii="Helvetica Neue" w:hAnsi="Helvetica Neue"/>
           <w:lang w:val="en-US"/>
         </w:rPr>
-        <w:t>Adults collecting attendees must inform Kells CoderDojo staff and follow whatever procedures are in place.</w:t>
+        <w:t xml:space="preserve">Adults collecting attendees must inform Kells </w:t>
+      </w:r>
+      <w:proofErr w:type="spellStart"/>
+      <w:r>
+        <w:rPr>
+          <w:rFonts w:ascii="Helvetica Neue" w:hAnsi="Helvetica Neue"/>
+          <w:lang w:val="en-US"/>
+        </w:rPr>
+        <w:t>CoderDojo</w:t>
+      </w:r>
+      <w:proofErr w:type="spellEnd"/>
+      <w:r>
+        <w:rPr>
+          <w:rFonts w:ascii="Helvetica Neue" w:hAnsi="Helvetica Neue"/>
+          <w:lang w:val="en-US"/>
+        </w:rPr>
+        <w:t xml:space="preserve"> staff and follow whatever procedures are in place.</w:t>
       </w:r>
     </w:p>
     <w:p>
@@ -2905,7 +3063,23 @@
           <w:rFonts w:ascii="Helvetica Neue" w:hAnsi="Helvetica Neue" w:cs="Futura Medium"/>
           <w:lang w:val="en-US"/>
         </w:rPr>
-        <w:t>If Kells CoderDojo staff feel</w:t>
+        <w:t xml:space="preserve">If Kells </w:t>
+      </w:r>
+      <w:proofErr w:type="spellStart"/>
+      <w:r>
+        <w:rPr>
+          <w:rFonts w:ascii="Helvetica Neue" w:hAnsi="Helvetica Neue" w:cs="Futura Medium"/>
+          <w:lang w:val="en-US"/>
+        </w:rPr>
+        <w:t>CoderDojo</w:t>
+      </w:r>
+      <w:proofErr w:type="spellEnd"/>
+      <w:r>
+        <w:rPr>
+          <w:rFonts w:ascii="Helvetica Neue" w:hAnsi="Helvetica Neue" w:cs="Futura Medium"/>
+          <w:lang w:val="en-US"/>
+        </w:rPr>
+        <w:t xml:space="preserve"> staff feel</w:t>
       </w:r>
       <w:r>
         <w:rPr>
@@ -2933,7 +3107,23 @@
           <w:rFonts w:ascii="Helvetica Neue" w:hAnsi="Helvetica Neue" w:cs="Futura Medium"/>
           <w:lang w:val="en-US"/>
         </w:rPr>
-        <w:t xml:space="preserve">Kells CoderDojo staff will </w:t>
+        <w:t xml:space="preserve">Kells </w:t>
+      </w:r>
+      <w:proofErr w:type="spellStart"/>
+      <w:r>
+        <w:rPr>
+          <w:rFonts w:ascii="Helvetica Neue" w:hAnsi="Helvetica Neue" w:cs="Futura Medium"/>
+          <w:lang w:val="en-US"/>
+        </w:rPr>
+        <w:t>CoderDojo</w:t>
+      </w:r>
+      <w:proofErr w:type="spellEnd"/>
+      <w:r>
+        <w:rPr>
+          <w:rFonts w:ascii="Helvetica Neue" w:hAnsi="Helvetica Neue" w:cs="Futura Medium"/>
+          <w:lang w:val="en-US"/>
+        </w:rPr>
+        <w:t xml:space="preserve"> staff will </w:t>
       </w:r>
       <w:r>
         <w:rPr>
@@ -2982,7 +3172,23 @@
           <w:rFonts w:ascii="Helvetica Neue" w:hAnsi="Helvetica Neue" w:cs="Futura Medium"/>
           <w:lang w:val="en-US"/>
         </w:rPr>
-        <w:t xml:space="preserve">Kells CoderDojo staff </w:t>
+        <w:t xml:space="preserve">Kells </w:t>
+      </w:r>
+      <w:proofErr w:type="spellStart"/>
+      <w:r>
+        <w:rPr>
+          <w:rFonts w:ascii="Helvetica Neue" w:hAnsi="Helvetica Neue" w:cs="Futura Medium"/>
+          <w:lang w:val="en-US"/>
+        </w:rPr>
+        <w:t>CoderDojo</w:t>
+      </w:r>
+      <w:proofErr w:type="spellEnd"/>
+      <w:r>
+        <w:rPr>
+          <w:rFonts w:ascii="Helvetica Neue" w:hAnsi="Helvetica Neue" w:cs="Futura Medium"/>
+          <w:lang w:val="en-US"/>
+        </w:rPr>
+        <w:t xml:space="preserve"> staff </w:t>
       </w:r>
       <w:r>
         <w:rPr>
@@ -3019,8 +3225,6 @@
         </w:rPr>
         <w:t>/or</w:t>
       </w:r>
-      <w:bookmarkStart w:id="0" w:name="_GoBack"/>
-      <w:bookmarkEnd w:id="0"/>
       <w:r>
         <w:rPr>
           <w:rFonts w:ascii="Helvetica Neue" w:hAnsi="Helvetica Neue" w:cs="Futura Medium"/>
@@ -3087,7 +3291,7 @@
           <w:rFonts w:ascii="Helvetica Neue" w:hAnsi="Helvetica Neue" w:cs="Futura Medium"/>
           <w:lang w:val="en-US"/>
         </w:rPr>
-        <w:t>Parent/Guardian Signature: __________________________________________________________</w:t>
+        <w:t>Parent/Guardian Signature: _________________________________________________</w:t>
       </w:r>
     </w:p>
     <w:p>
@@ -3110,7 +3314,7 @@
     </w:p>
     <w:sectPr>
       <w:pgSz w:w="11900" w:h="16840"/>
-      <w:pgMar w:top="720" w:right="720" w:bottom="720" w:left="720" w:header="708" w:footer="708" w:gutter="0"/>
+      <w:pgMar w:top="1440" w:right="1440" w:bottom="1440" w:left="1440" w:header="708" w:footer="708" w:gutter="0"/>
       <w:cols w:space="708"/>
       <w:docGrid w:linePitch="360"/>
     </w:sectPr>

</xml_diff>

<commit_message>
fix alignment issue on consent boxes
</commit_message>
<xml_diff>
--- a/admin/KCD_MemberRegistrationForm.docx
+++ b/admin/KCD_MemberRegistrationForm.docx
@@ -17,23 +17,7 @@
           <w:rFonts w:ascii="Helvetica Neue" w:hAnsi="Helvetica Neue" w:cs="Futura Medium"/>
           <w:lang w:val="en-US"/>
         </w:rPr>
-        <w:t xml:space="preserve">Kells </w:t>
-      </w:r>
-      <w:proofErr w:type="spellStart"/>
-      <w:r>
-        <w:rPr>
-          <w:rFonts w:ascii="Helvetica Neue" w:hAnsi="Helvetica Neue" w:cs="Futura Medium"/>
-          <w:lang w:val="en-US"/>
-        </w:rPr>
-        <w:t>CoderDojo</w:t>
-      </w:r>
-      <w:proofErr w:type="spellEnd"/>
-      <w:r>
-        <w:rPr>
-          <w:rFonts w:ascii="Helvetica Neue" w:hAnsi="Helvetica Neue" w:cs="Futura Medium"/>
-          <w:lang w:val="en-US"/>
-        </w:rPr>
-        <w:t xml:space="preserve"> Member Registration and Parental Permission Form</w:t>
+        <w:t>Kells CoderDojo Member Registration and Parental Permission Form</w:t>
       </w:r>
     </w:p>
     <w:p>
@@ -335,23 +319,13 @@
         </w:rPr>
         <w:t xml:space="preserve">Kells </w:t>
       </w:r>
-      <w:proofErr w:type="spellStart"/>
       <w:r>
         <w:rPr>
           <w:rFonts w:ascii="Helvetica Neue" w:hAnsi="Helvetica Neue"/>
           <w:b/>
           <w:lang w:val="en-US"/>
         </w:rPr>
-        <w:t>CoderDojo</w:t>
-      </w:r>
-      <w:proofErr w:type="spellEnd"/>
-      <w:r>
-        <w:rPr>
-          <w:rFonts w:ascii="Helvetica Neue" w:hAnsi="Helvetica Neue"/>
-          <w:b/>
-          <w:lang w:val="en-US"/>
-        </w:rPr>
-        <w:t xml:space="preserve"> requires two parent/guardian contacts </w:t>
+        <w:t xml:space="preserve">CoderDojo requires two parent/guardian contacts </w:t>
       </w:r>
       <w:r>
         <w:rPr>
@@ -897,209 +871,150 @@
           <w:rFonts w:ascii="Helvetica Neue" w:hAnsi="Helvetica Neue" w:cs="Futura Medium"/>
           <w:lang w:val="en-US"/>
         </w:rPr>
+        <w:t xml:space="preserve">Kells CoderDojo requires certain permissions in order for </w:t>
+      </w:r>
+      <w:r>
+        <w:rPr>
+          <w:rFonts w:ascii="Helvetica Neue" w:hAnsi="Helvetica Neue" w:cs="Futura Medium"/>
+          <w:lang w:val="en-US"/>
+        </w:rPr>
+        <w:t xml:space="preserve">your child to participate in club activities. </w:t>
+      </w:r>
+      <w:r>
+        <w:rPr>
+          <w:rFonts w:ascii="Helvetica Neue" w:hAnsi="Helvetica Neue" w:cs="Futura Medium"/>
+          <w:lang w:val="en-US"/>
+        </w:rPr>
+        <w:t>Kells CoderDojo also maintains conduct guidelines which must be adhered to</w:t>
+      </w:r>
+      <w:r>
+        <w:rPr>
+          <w:rFonts w:ascii="Helvetica Neue" w:hAnsi="Helvetica Neue" w:cs="Futura Medium"/>
+          <w:lang w:val="en-US"/>
+        </w:rPr>
+        <w:t xml:space="preserve"> by parents/guardians and attendees</w:t>
+      </w:r>
+      <w:r>
+        <w:rPr>
+          <w:rFonts w:ascii="Helvetica Neue" w:hAnsi="Helvetica Neue" w:cs="Futura Medium"/>
+          <w:lang w:val="en-US"/>
+        </w:rPr>
+        <w:t>.</w:t>
+      </w:r>
+    </w:p>
+    <w:p>
+      <w:pPr>
+        <w:spacing w:line="276" w:lineRule="auto"/>
+        <w:rPr>
+          <w:rFonts w:ascii="Helvetica Neue" w:hAnsi="Helvetica Neue" w:cs="Futura Medium"/>
+          <w:lang w:val="en-US"/>
+        </w:rPr>
+      </w:pPr>
+    </w:p>
+    <w:p>
+      <w:pPr>
+        <w:spacing w:line="276" w:lineRule="auto"/>
+        <w:rPr>
+          <w:rFonts w:ascii="Helvetica Neue" w:hAnsi="Helvetica Neue" w:cs="Futura Medium"/>
+          <w:i/>
+          <w:lang w:val="en-US"/>
+        </w:rPr>
+      </w:pPr>
+      <w:r>
+        <w:rPr>
+          <w:rFonts w:ascii="Helvetica Neue" w:hAnsi="Helvetica Neue" w:cs="Futura Medium"/>
+          <w:i/>
+          <w:lang w:val="en-US"/>
+        </w:rPr>
+        <w:t xml:space="preserve">Please read carefully each item and provide consent/acceptance where required. </w:t>
+      </w:r>
+    </w:p>
+    <w:p>
+      <w:pPr>
+        <w:spacing w:line="276" w:lineRule="auto"/>
+        <w:rPr>
+          <w:rFonts w:ascii="Helvetica Neue" w:hAnsi="Helvetica Neue" w:cs="Futura Medium"/>
+          <w:i/>
+          <w:lang w:val="en-US"/>
+        </w:rPr>
+      </w:pPr>
+      <w:r>
+        <w:rPr>
+          <w:rFonts w:ascii="Helvetica Neue" w:hAnsi="Helvetica Neue" w:cs="Futura Medium"/>
+          <w:i/>
+          <w:lang w:val="en-US"/>
+        </w:rPr>
+        <w:t xml:space="preserve">If you require more information on the permissions, please feel free to contact any </w:t>
+      </w:r>
+      <w:r>
+        <w:rPr>
+          <w:rFonts w:ascii="Helvetica Neue" w:hAnsi="Helvetica Neue" w:cs="Futura Medium"/>
+          <w:i/>
+          <w:lang w:val="en-US"/>
+        </w:rPr>
+        <w:t>Kells CoderDojo staff member</w:t>
+      </w:r>
+      <w:r>
+        <w:rPr>
+          <w:rFonts w:ascii="Helvetica Neue" w:hAnsi="Helvetica Neue" w:cs="Futura Medium"/>
+          <w:i/>
+          <w:lang w:val="en-US"/>
+        </w:rPr>
+        <w:t>.</w:t>
+      </w:r>
+    </w:p>
+    <w:p>
+      <w:pPr>
+        <w:pStyle w:val="Heading2"/>
+        <w:spacing w:line="276" w:lineRule="auto"/>
+        <w:rPr>
+          <w:lang w:val="en-US"/>
+        </w:rPr>
+      </w:pPr>
+    </w:p>
+    <w:p>
+      <w:pPr>
+        <w:pStyle w:val="Heading2"/>
+        <w:spacing w:line="276" w:lineRule="auto"/>
+        <w:rPr>
+          <w:lang w:val="en-US"/>
+        </w:rPr>
+      </w:pPr>
+      <w:r>
+        <w:rPr>
+          <w:lang w:val="en-US"/>
+        </w:rPr>
+        <w:t>Medical</w:t>
+      </w:r>
+    </w:p>
+    <w:p>
+      <w:pPr>
+        <w:spacing w:line="276" w:lineRule="auto"/>
+        <w:rPr>
+          <w:rFonts w:ascii="Helvetica Neue" w:hAnsi="Helvetica Neue" w:cs="Futura Medium"/>
+          <w:lang w:val="en-US"/>
+        </w:rPr>
+      </w:pPr>
+      <w:r>
+        <w:rPr>
+          <w:rFonts w:ascii="Helvetica Neue" w:hAnsi="Helvetica Neue" w:cs="Futura Medium"/>
+          <w:lang w:val="en-US"/>
+        </w:rPr>
+        <w:t xml:space="preserve">Please list any medical conditions that </w:t>
+      </w:r>
+      <w:r>
+        <w:rPr>
+          <w:rFonts w:ascii="Helvetica Neue" w:hAnsi="Helvetica Neue" w:cs="Futura Medium"/>
+          <w:lang w:val="en-US"/>
+        </w:rPr>
         <w:t xml:space="preserve">Kells </w:t>
       </w:r>
-      <w:proofErr w:type="spellStart"/>
-      <w:r>
-        <w:rPr>
-          <w:rFonts w:ascii="Helvetica Neue" w:hAnsi="Helvetica Neue" w:cs="Futura Medium"/>
-          <w:lang w:val="en-US"/>
-        </w:rPr>
-        <w:t>CoderDojo</w:t>
-      </w:r>
-      <w:proofErr w:type="spellEnd"/>
-      <w:r>
-        <w:rPr>
-          <w:rFonts w:ascii="Helvetica Neue" w:hAnsi="Helvetica Neue" w:cs="Futura Medium"/>
-          <w:lang w:val="en-US"/>
-        </w:rPr>
-        <w:t xml:space="preserve"> requires certain permissions in order for </w:t>
-      </w:r>
-      <w:r>
-        <w:rPr>
-          <w:rFonts w:ascii="Helvetica Neue" w:hAnsi="Helvetica Neue" w:cs="Futura Medium"/>
-          <w:lang w:val="en-US"/>
-        </w:rPr>
-        <w:t xml:space="preserve">your child to participate in club activities. </w:t>
-      </w:r>
-      <w:r>
-        <w:rPr>
-          <w:rFonts w:ascii="Helvetica Neue" w:hAnsi="Helvetica Neue" w:cs="Futura Medium"/>
-          <w:lang w:val="en-US"/>
-        </w:rPr>
-        <w:t xml:space="preserve">Kells </w:t>
-      </w:r>
-      <w:proofErr w:type="spellStart"/>
-      <w:r>
-        <w:rPr>
-          <w:rFonts w:ascii="Helvetica Neue" w:hAnsi="Helvetica Neue" w:cs="Futura Medium"/>
-          <w:lang w:val="en-US"/>
-        </w:rPr>
-        <w:t>CoderDojo</w:t>
-      </w:r>
-      <w:proofErr w:type="spellEnd"/>
-      <w:r>
-        <w:rPr>
-          <w:rFonts w:ascii="Helvetica Neue" w:hAnsi="Helvetica Neue" w:cs="Futura Medium"/>
-          <w:lang w:val="en-US"/>
-        </w:rPr>
-        <w:t xml:space="preserve"> also maintains conduct guidelines which must be adhered to</w:t>
-      </w:r>
-      <w:r>
-        <w:rPr>
-          <w:rFonts w:ascii="Helvetica Neue" w:hAnsi="Helvetica Neue" w:cs="Futura Medium"/>
-          <w:lang w:val="en-US"/>
-        </w:rPr>
-        <w:t xml:space="preserve"> by parents/guardians and attendees</w:t>
-      </w:r>
-      <w:r>
-        <w:rPr>
-          <w:rFonts w:ascii="Helvetica Neue" w:hAnsi="Helvetica Neue" w:cs="Futura Medium"/>
-          <w:lang w:val="en-US"/>
-        </w:rPr>
-        <w:t>.</w:t>
-      </w:r>
-    </w:p>
-    <w:p>
-      <w:pPr>
-        <w:spacing w:line="276" w:lineRule="auto"/>
-        <w:rPr>
-          <w:rFonts w:ascii="Helvetica Neue" w:hAnsi="Helvetica Neue" w:cs="Futura Medium"/>
-          <w:lang w:val="en-US"/>
-        </w:rPr>
-      </w:pPr>
-    </w:p>
-    <w:p>
-      <w:pPr>
-        <w:spacing w:line="276" w:lineRule="auto"/>
-        <w:rPr>
-          <w:rFonts w:ascii="Helvetica Neue" w:hAnsi="Helvetica Neue" w:cs="Futura Medium"/>
-          <w:i/>
-          <w:lang w:val="en-US"/>
-        </w:rPr>
-      </w:pPr>
-      <w:r>
-        <w:rPr>
-          <w:rFonts w:ascii="Helvetica Neue" w:hAnsi="Helvetica Neue" w:cs="Futura Medium"/>
-          <w:i/>
-          <w:lang w:val="en-US"/>
-        </w:rPr>
-        <w:t xml:space="preserve">Please read carefully each item and provide consent/acceptance where required. </w:t>
-      </w:r>
-    </w:p>
-    <w:p>
-      <w:pPr>
-        <w:spacing w:line="276" w:lineRule="auto"/>
-        <w:rPr>
-          <w:rFonts w:ascii="Helvetica Neue" w:hAnsi="Helvetica Neue" w:cs="Futura Medium"/>
-          <w:i/>
-          <w:lang w:val="en-US"/>
-        </w:rPr>
-      </w:pPr>
-      <w:r>
-        <w:rPr>
-          <w:rFonts w:ascii="Helvetica Neue" w:hAnsi="Helvetica Neue" w:cs="Futura Medium"/>
-          <w:i/>
-          <w:lang w:val="en-US"/>
-        </w:rPr>
-        <w:t xml:space="preserve">If you require more information on the permissions, please feel free to contact any </w:t>
-      </w:r>
-      <w:r>
-        <w:rPr>
-          <w:rFonts w:ascii="Helvetica Neue" w:hAnsi="Helvetica Neue" w:cs="Futura Medium"/>
-          <w:i/>
-          <w:lang w:val="en-US"/>
-        </w:rPr>
-        <w:t xml:space="preserve">Kells </w:t>
-      </w:r>
-      <w:proofErr w:type="spellStart"/>
-      <w:r>
-        <w:rPr>
-          <w:rFonts w:ascii="Helvetica Neue" w:hAnsi="Helvetica Neue" w:cs="Futura Medium"/>
-          <w:i/>
-          <w:lang w:val="en-US"/>
-        </w:rPr>
-        <w:t>CoderDojo</w:t>
-      </w:r>
-      <w:proofErr w:type="spellEnd"/>
-      <w:r>
-        <w:rPr>
-          <w:rFonts w:ascii="Helvetica Neue" w:hAnsi="Helvetica Neue" w:cs="Futura Medium"/>
-          <w:i/>
-          <w:lang w:val="en-US"/>
-        </w:rPr>
-        <w:t xml:space="preserve"> staff member</w:t>
-      </w:r>
-      <w:r>
-        <w:rPr>
-          <w:rFonts w:ascii="Helvetica Neue" w:hAnsi="Helvetica Neue" w:cs="Futura Medium"/>
-          <w:i/>
-          <w:lang w:val="en-US"/>
-        </w:rPr>
-        <w:t>.</w:t>
-      </w:r>
-    </w:p>
-    <w:p>
-      <w:pPr>
-        <w:pStyle w:val="Heading2"/>
-        <w:spacing w:line="276" w:lineRule="auto"/>
-        <w:rPr>
-          <w:lang w:val="en-US"/>
-        </w:rPr>
-      </w:pPr>
-    </w:p>
-    <w:p>
-      <w:pPr>
-        <w:pStyle w:val="Heading2"/>
-        <w:spacing w:line="276" w:lineRule="auto"/>
-        <w:rPr>
-          <w:lang w:val="en-US"/>
-        </w:rPr>
-      </w:pPr>
-      <w:r>
-        <w:rPr>
-          <w:lang w:val="en-US"/>
-        </w:rPr>
-        <w:t>Medical</w:t>
-      </w:r>
-    </w:p>
-    <w:p>
-      <w:pPr>
-        <w:spacing w:line="276" w:lineRule="auto"/>
-        <w:rPr>
-          <w:rFonts w:ascii="Helvetica Neue" w:hAnsi="Helvetica Neue" w:cs="Futura Medium"/>
-          <w:lang w:val="en-US"/>
-        </w:rPr>
-      </w:pPr>
-      <w:r>
-        <w:rPr>
-          <w:rFonts w:ascii="Helvetica Neue" w:hAnsi="Helvetica Neue" w:cs="Futura Medium"/>
-          <w:lang w:val="en-US"/>
-        </w:rPr>
-        <w:t xml:space="preserve">Please list any medical conditions that </w:t>
-      </w:r>
-      <w:r>
-        <w:rPr>
-          <w:rFonts w:ascii="Helvetica Neue" w:hAnsi="Helvetica Neue" w:cs="Futura Medium"/>
-          <w:lang w:val="en-US"/>
-        </w:rPr>
-        <w:t xml:space="preserve">Kells </w:t>
-      </w:r>
-      <w:proofErr w:type="spellStart"/>
-      <w:r>
-        <w:rPr>
-          <w:rFonts w:ascii="Helvetica Neue" w:hAnsi="Helvetica Neue" w:cs="Futura Medium"/>
-          <w:lang w:val="en-US"/>
-        </w:rPr>
-        <w:t>CoderDojo</w:t>
-      </w:r>
-      <w:proofErr w:type="spellEnd"/>
-      <w:r>
-        <w:rPr>
-          <w:rFonts w:ascii="Helvetica Neue" w:hAnsi="Helvetica Neue" w:cs="Futura Medium"/>
-          <w:lang w:val="en-US"/>
-        </w:rPr>
-        <w:t xml:space="preserve"> </w:t>
+      <w:r>
+        <w:rPr>
+          <w:rFonts w:ascii="Helvetica Neue" w:hAnsi="Helvetica Neue" w:cs="Futura Medium"/>
+          <w:lang w:val="en-US"/>
+        </w:rPr>
+        <w:t xml:space="preserve">CoderDojo </w:t>
       </w:r>
       <w:r>
         <w:rPr>
@@ -1202,23 +1117,13 @@
         </w:rPr>
         <w:t xml:space="preserve">Kells </w:t>
       </w:r>
-      <w:proofErr w:type="spellStart"/>
-      <w:r>
-        <w:rPr>
-          <w:rFonts w:ascii="Helvetica Neue" w:hAnsi="Helvetica Neue" w:cs="Futura Medium"/>
-          <w:b/>
-          <w:lang w:val="en-US"/>
-        </w:rPr>
-        <w:t>CoderDojo</w:t>
-      </w:r>
-      <w:proofErr w:type="spellEnd"/>
-      <w:r>
-        <w:rPr>
-          <w:rFonts w:ascii="Helvetica Neue" w:hAnsi="Helvetica Neue" w:cs="Futura Medium"/>
-          <w:b/>
-          <w:lang w:val="en-US"/>
-        </w:rPr>
-        <w:t xml:space="preserve"> sessions, it is the responsibility of their parent/guardian to ensure this happens.</w:t>
+      <w:r>
+        <w:rPr>
+          <w:rFonts w:ascii="Helvetica Neue" w:hAnsi="Helvetica Neue" w:cs="Futura Medium"/>
+          <w:b/>
+          <w:lang w:val="en-US"/>
+        </w:rPr>
+        <w:t>CoderDojo sessions, it is the responsibility of their parent/guardian to ensure this happens.</w:t>
       </w:r>
     </w:p>
     <w:p>
@@ -1478,25 +1383,23 @@
           <w:i/>
           <w:lang w:val="en-US"/>
         </w:rPr>
-        <w:t xml:space="preserve">In the case of an emergency, Kells </w:t>
-      </w:r>
-      <w:proofErr w:type="spellStart"/>
+        <w:t>In the case of an emergency, Kells CoderDojo/KPRC staff will do everything reasonable to contact the parent</w:t>
+      </w:r>
       <w:r>
         <w:rPr>
           <w:rFonts w:ascii="Helvetica Neue" w:hAnsi="Helvetica Neue" w:cs="Futura Medium"/>
           <w:i/>
           <w:lang w:val="en-US"/>
         </w:rPr>
-        <w:t>CoderDojo</w:t>
-      </w:r>
-      <w:proofErr w:type="spellEnd"/>
+        <w:t>s</w:t>
+      </w:r>
       <w:r>
         <w:rPr>
           <w:rFonts w:ascii="Helvetica Neue" w:hAnsi="Helvetica Neue" w:cs="Futura Medium"/>
           <w:i/>
           <w:lang w:val="en-US"/>
         </w:rPr>
-        <w:t>/KPRC staff will do everything reasonable to contact the parent</w:t>
+        <w:t>/guardian</w:t>
       </w:r>
       <w:r>
         <w:rPr>
@@ -1512,69 +1415,35 @@
           <w:i/>
           <w:lang w:val="en-US"/>
         </w:rPr>
-        <w:t>/guardian</w:t>
-      </w:r>
-      <w:r>
+        <w:t xml:space="preserve"> named above. </w:t>
+      </w:r>
+    </w:p>
+    <w:p>
+      <w:pPr>
+        <w:spacing w:line="276" w:lineRule="auto"/>
         <w:rPr>
           <w:rFonts w:ascii="Helvetica Neue" w:hAnsi="Helvetica Neue" w:cs="Futura Medium"/>
           <w:i/>
           <w:lang w:val="en-US"/>
         </w:rPr>
-        <w:t>s</w:t>
-      </w:r>
-      <w:r>
-        <w:rPr>
-          <w:rFonts w:ascii="Helvetica Neue" w:hAnsi="Helvetica Neue" w:cs="Futura Medium"/>
-          <w:i/>
-          <w:lang w:val="en-US"/>
-        </w:rPr>
-        <w:t xml:space="preserve"> named above. </w:t>
-      </w:r>
-    </w:p>
-    <w:p>
-      <w:pPr>
-        <w:spacing w:line="276" w:lineRule="auto"/>
-        <w:rPr>
-          <w:rFonts w:ascii="Helvetica Neue" w:hAnsi="Helvetica Neue" w:cs="Futura Medium"/>
-          <w:i/>
-          <w:lang w:val="en-US"/>
-        </w:rPr>
-      </w:pPr>
-    </w:p>
-    <w:p>
-      <w:pPr>
-        <w:spacing w:line="276" w:lineRule="auto"/>
-        <w:rPr>
-          <w:rFonts w:ascii="Helvetica Neue" w:hAnsi="Helvetica Neue" w:cs="Futura Medium"/>
-          <w:b/>
-          <w:lang w:val="en-US"/>
-        </w:rPr>
-      </w:pPr>
-      <w:r>
-        <w:rPr>
-          <w:rFonts w:ascii="Helvetica Neue" w:hAnsi="Helvetica Neue" w:cs="Futura Medium"/>
-          <w:b/>
-          <w:lang w:val="en-US"/>
-        </w:rPr>
-        <w:t xml:space="preserve">In circumstances where medical treatment is required immediately and where it is not possible to contact those named on this form, I authorize any of the Kells </w:t>
-      </w:r>
-      <w:proofErr w:type="spellStart"/>
-      <w:r>
-        <w:rPr>
-          <w:rFonts w:ascii="Helvetica Neue" w:hAnsi="Helvetica Neue" w:cs="Futura Medium"/>
-          <w:b/>
-          <w:lang w:val="en-US"/>
-        </w:rPr>
-        <w:t>CoderDojo</w:t>
-      </w:r>
-      <w:proofErr w:type="spellEnd"/>
-      <w:r>
-        <w:rPr>
-          <w:rFonts w:ascii="Helvetica Neue" w:hAnsi="Helvetica Neue" w:cs="Futura Medium"/>
-          <w:b/>
-          <w:lang w:val="en-US"/>
-        </w:rPr>
-        <w:t>/KPRC staff to refer the attendee to a medical practitioner or emergency services.</w:t>
+      </w:pPr>
+    </w:p>
+    <w:p>
+      <w:pPr>
+        <w:spacing w:line="276" w:lineRule="auto"/>
+        <w:rPr>
+          <w:rFonts w:ascii="Helvetica Neue" w:hAnsi="Helvetica Neue" w:cs="Futura Medium"/>
+          <w:b/>
+          <w:lang w:val="en-US"/>
+        </w:rPr>
+      </w:pPr>
+      <w:r>
+        <w:rPr>
+          <w:rFonts w:ascii="Helvetica Neue" w:hAnsi="Helvetica Neue" w:cs="Futura Medium"/>
+          <w:b/>
+          <w:lang w:val="en-US"/>
+        </w:rPr>
+        <w:t>In circumstances where medical treatment is required immediately and where it is not possible to contact those named on this form, I authorize any of the Kells CoderDojo/KPRC staff to refer the attendee to a medical practitioner or emergency services.</w:t>
       </w:r>
     </w:p>
     <w:p>
@@ -1906,23 +1775,7 @@
           <w:rFonts w:ascii="Helvetica Neue" w:hAnsi="Helvetica Neue" w:cs="Futura Medium"/>
           <w:lang w:val="en-US"/>
         </w:rPr>
-        <w:t xml:space="preserve"> </w:t>
-      </w:r>
-      <w:proofErr w:type="spellStart"/>
-      <w:r>
-        <w:rPr>
-          <w:rFonts w:ascii="Helvetica Neue" w:hAnsi="Helvetica Neue" w:cs="Futura Medium"/>
-          <w:lang w:val="en-US"/>
-        </w:rPr>
-        <w:t>CoderDojo</w:t>
-      </w:r>
-      <w:proofErr w:type="spellEnd"/>
-      <w:r>
-        <w:rPr>
-          <w:rFonts w:ascii="Helvetica Neue" w:hAnsi="Helvetica Neue" w:cs="Futura Medium"/>
-          <w:lang w:val="en-US"/>
-        </w:rPr>
-        <w:t xml:space="preserve">/KPRC may be featured in the press media, local press photographers may take group photos of club members and in some instances identify the children by name. </w:t>
+        <w:t xml:space="preserve"> CoderDojo/KPRC may be featured in the press media, local press photographers may take group photos of club members and in some instances identify the children by name. </w:t>
       </w:r>
       <w:r>
         <w:rPr>
@@ -1986,13 +1839,13 @@
         <mc:AlternateContent>
           <mc:Choice Requires="wpg">
             <w:drawing>
-              <wp:anchor distT="0" distB="0" distL="114300" distR="114300" simplePos="0" relativeHeight="251666432" behindDoc="0" locked="0" layoutInCell="1" allowOverlap="1" wp14:anchorId="520D2500" wp14:editId="5D51648A">
+              <wp:anchor distT="0" distB="0" distL="114300" distR="114300" simplePos="0" relativeHeight="251666432" behindDoc="0" locked="0" layoutInCell="1" allowOverlap="1" wp14:anchorId="520D2500" wp14:editId="179E51C4">
                 <wp:simplePos x="0" y="0"/>
                 <wp:positionH relativeFrom="column">
-                  <wp:posOffset>5306695</wp:posOffset>
+                  <wp:posOffset>5306397</wp:posOffset>
                 </wp:positionH>
                 <wp:positionV relativeFrom="paragraph">
-                  <wp:posOffset>767878</wp:posOffset>
+                  <wp:posOffset>1029811</wp:posOffset>
                 </wp:positionV>
                 <wp:extent cx="1003935" cy="488315"/>
                 <wp:effectExtent l="0" t="0" r="0" b="6985"/>
@@ -2167,7 +2020,11 @@
           </mc:Choice>
           <mc:Fallback>
             <w:pict>
-              <v:group w14:anchorId="520D2500" id="Group 6" o:spid="_x0000_s1031" style="position:absolute;margin-left:417.85pt;margin-top:60.45pt;width:79.05pt;height:38.45pt;z-index:251666432" coordsize="10044,4886" o:gfxdata="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">
+              <v:group w14:anchorId="520D2500" id="Group 6" o:spid="_x0000_s1031" style="position:absolute;margin-left:417.85pt;margin-top:81.1pt;width:79.05pt;height:38.45pt;z-index:251666432" coordsize="10044,4886" o:gfxdata="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">
+                <v:shapetype id="_x0000_t202" coordsize="21600,21600" o:spt="202" path="m,l,21600r21600,l21600,xe">
+                  <v:stroke joinstyle="miter"/>
+                  <v:path gradientshapeok="t" o:connecttype="rect"/>
+                </v:shapetype>
                 <v:shape id="Text Box 7" o:spid="_x0000_s1032" type="#_x0000_t202" style="position:absolute;left:633;top:2625;width:2712;height:2261;visibility:visible;mso-wrap-style:square;v-text-anchor:top" o:gfxdata="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" fillcolor="white [3201]" strokeweight=".5pt">
                   <v:textbox>
                     <w:txbxContent>
@@ -2237,23 +2094,7 @@
           <w:rFonts w:ascii="Helvetica Neue" w:hAnsi="Helvetica Neue" w:cs="Futura Medium"/>
           <w:lang w:val="en-US"/>
         </w:rPr>
-        <w:t xml:space="preserve">Kells </w:t>
-      </w:r>
-      <w:proofErr w:type="spellStart"/>
-      <w:r>
-        <w:rPr>
-          <w:rFonts w:ascii="Helvetica Neue" w:hAnsi="Helvetica Neue" w:cs="Futura Medium"/>
-          <w:lang w:val="en-US"/>
-        </w:rPr>
-        <w:t>CoderDojo</w:t>
-      </w:r>
-      <w:proofErr w:type="spellEnd"/>
-      <w:r>
-        <w:rPr>
-          <w:rFonts w:ascii="Helvetica Neue" w:hAnsi="Helvetica Neue" w:cs="Futura Medium"/>
-          <w:lang w:val="en-US"/>
-        </w:rPr>
-        <w:t>/</w:t>
+        <w:t>Kells CoderDojo/</w:t>
       </w:r>
       <w:r>
         <w:rPr>
@@ -2348,6 +2189,8 @@
           <w:lang w:val="en-US"/>
         </w:rPr>
       </w:pPr>
+      <w:bookmarkStart w:id="0" w:name="_GoBack"/>
+      <w:bookmarkEnd w:id="0"/>
     </w:p>
     <w:p>
       <w:pPr>
@@ -2378,93 +2221,67 @@
           <w:rFonts w:ascii="Helvetica Neue" w:eastAsia="Times New Roman" w:hAnsi="Helvetica Neue" w:cs="Futura Medium"/>
           <w:lang w:val="en-IE"/>
         </w:rPr>
-        <w:t xml:space="preserve">Kells </w:t>
-      </w:r>
-      <w:proofErr w:type="spellStart"/>
+        <w:t>Kells CoderDojo provide attendees</w:t>
+      </w:r>
       <w:r>
         <w:rPr>
           <w:rFonts w:ascii="Helvetica Neue" w:eastAsia="Times New Roman" w:hAnsi="Helvetica Neue" w:cs="Futura Medium"/>
           <w:lang w:val="en-IE"/>
         </w:rPr>
-        <w:t>CoderDojo</w:t>
-      </w:r>
-      <w:proofErr w:type="spellEnd"/>
-      <w:r>
+        <w:t xml:space="preserve"> with access to computer technology and the internet. </w:t>
+      </w:r>
+    </w:p>
+    <w:p>
+      <w:pPr>
+        <w:spacing w:line="276" w:lineRule="auto"/>
         <w:rPr>
           <w:rFonts w:ascii="Helvetica Neue" w:eastAsia="Times New Roman" w:hAnsi="Helvetica Neue" w:cs="Futura Medium"/>
           <w:lang w:val="en-IE"/>
         </w:rPr>
-        <w:t xml:space="preserve"> provide attendees</w:t>
-      </w:r>
-      <w:r>
+      </w:pPr>
+    </w:p>
+    <w:p>
+      <w:pPr>
+        <w:spacing w:line="276" w:lineRule="auto"/>
         <w:rPr>
           <w:rFonts w:ascii="Helvetica Neue" w:eastAsia="Times New Roman" w:hAnsi="Helvetica Neue" w:cs="Futura Medium"/>
+          <w:b/>
           <w:lang w:val="en-IE"/>
         </w:rPr>
-        <w:t xml:space="preserve"> with access to computer technology and the internet. </w:t>
-      </w:r>
-    </w:p>
-    <w:p>
-      <w:pPr>
-        <w:spacing w:line="276" w:lineRule="auto"/>
+      </w:pPr>
+      <w:r>
         <w:rPr>
           <w:rFonts w:ascii="Helvetica Neue" w:eastAsia="Times New Roman" w:hAnsi="Helvetica Neue" w:cs="Futura Medium"/>
+          <w:b/>
           <w:lang w:val="en-IE"/>
         </w:rPr>
-      </w:pPr>
-    </w:p>
-    <w:p>
-      <w:pPr>
-        <w:spacing w:line="276" w:lineRule="auto"/>
+        <w:t xml:space="preserve">I understand that every reasonable precaution will be taken by the </w:t>
+      </w:r>
+      <w:r>
         <w:rPr>
           <w:rFonts w:ascii="Helvetica Neue" w:eastAsia="Times New Roman" w:hAnsi="Helvetica Neue" w:cs="Futura Medium"/>
           <w:b/>
           <w:lang w:val="en-IE"/>
         </w:rPr>
-      </w:pPr>
+        <w:t>Kells CoderDojo</w:t>
+      </w:r>
       <w:r>
         <w:rPr>
           <w:rFonts w:ascii="Helvetica Neue" w:eastAsia="Times New Roman" w:hAnsi="Helvetica Neue" w:cs="Futura Medium"/>
           <w:b/>
           <w:lang w:val="en-IE"/>
         </w:rPr>
-        <w:t xml:space="preserve">I understand that every reasonable precaution will be taken by the </w:t>
-      </w:r>
-      <w:r>
+        <w:t xml:space="preserve"> to provide for online safety.</w:t>
+      </w:r>
+    </w:p>
+    <w:p>
+      <w:pPr>
+        <w:spacing w:line="276" w:lineRule="auto"/>
         <w:rPr>
           <w:rFonts w:ascii="Helvetica Neue" w:eastAsia="Times New Roman" w:hAnsi="Helvetica Neue" w:cs="Futura Medium"/>
           <w:b/>
           <w:lang w:val="en-IE"/>
         </w:rPr>
-        <w:t xml:space="preserve">Kells </w:t>
-      </w:r>
-      <w:proofErr w:type="spellStart"/>
-      <w:r>
-        <w:rPr>
-          <w:rFonts w:ascii="Helvetica Neue" w:eastAsia="Times New Roman" w:hAnsi="Helvetica Neue" w:cs="Futura Medium"/>
-          <w:b/>
-          <w:lang w:val="en-IE"/>
-        </w:rPr>
-        <w:t>CoderDojo</w:t>
-      </w:r>
-      <w:proofErr w:type="spellEnd"/>
-      <w:r>
-        <w:rPr>
-          <w:rFonts w:ascii="Helvetica Neue" w:eastAsia="Times New Roman" w:hAnsi="Helvetica Neue" w:cs="Futura Medium"/>
-          <w:b/>
-          <w:lang w:val="en-IE"/>
-        </w:rPr>
-        <w:t xml:space="preserve"> to provide for online safety.</w:t>
-      </w:r>
-    </w:p>
-    <w:p>
-      <w:pPr>
-        <w:spacing w:line="276" w:lineRule="auto"/>
-        <w:rPr>
-          <w:rFonts w:ascii="Helvetica Neue" w:eastAsia="Times New Roman" w:hAnsi="Helvetica Neue" w:cs="Futura Medium"/>
-          <w:b/>
-          <w:lang w:val="en-IE"/>
-        </w:rPr>
       </w:pPr>
     </w:p>
     <w:p>
@@ -2520,40 +2337,15 @@
           <w:rFonts w:ascii="Helvetica Neue" w:hAnsi="Helvetica Neue" w:cs="Futura Medium"/>
           <w:lang w:val="en-US"/>
         </w:rPr>
-        <w:t xml:space="preserve">Kells </w:t>
-      </w:r>
-      <w:proofErr w:type="spellStart"/>
-      <w:r>
-        <w:rPr>
-          <w:rFonts w:ascii="Helvetica Neue" w:hAnsi="Helvetica Neue" w:cs="Futura Medium"/>
-          <w:lang w:val="en-US"/>
-        </w:rPr>
-        <w:t>CoderDojo</w:t>
-      </w:r>
-      <w:proofErr w:type="spellEnd"/>
-      <w:r>
-        <w:rPr>
-          <w:rFonts w:ascii="Helvetica Neue" w:hAnsi="Helvetica Neue" w:cs="Futura Medium"/>
-          <w:lang w:val="en-US"/>
-        </w:rPr>
-        <w:t xml:space="preserve"> promises to be an inclusive space for all attendees to learn</w:t>
-      </w:r>
-      <w:r>
-        <w:rPr>
-          <w:rFonts w:ascii="Helvetica Neue" w:hAnsi="Helvetica Neue" w:cs="Futura Medium"/>
-          <w:lang w:val="en-US"/>
-        </w:rPr>
-        <w:t xml:space="preserve"> and </w:t>
-      </w:r>
-      <w:proofErr w:type="spellStart"/>
-      <w:r>
-        <w:rPr>
-          <w:rFonts w:ascii="Helvetica Neue" w:hAnsi="Helvetica Neue" w:cs="Futura Medium"/>
-          <w:lang w:val="en-US"/>
-        </w:rPr>
-        <w:t>socialise</w:t>
-      </w:r>
-      <w:proofErr w:type="spellEnd"/>
+        <w:t>Kells CoderDojo promises to be an inclusive space for all attendees to learn</w:t>
+      </w:r>
+      <w:r>
+        <w:rPr>
+          <w:rFonts w:ascii="Helvetica Neue" w:hAnsi="Helvetica Neue" w:cs="Futura Medium"/>
+          <w:lang w:val="en-US"/>
+        </w:rPr>
+        <w:t xml:space="preserve"> and socialise</w:t>
+      </w:r>
       <w:r>
         <w:rPr>
           <w:rFonts w:ascii="Helvetica Neue" w:hAnsi="Helvetica Neue" w:cs="Futura Medium"/>
@@ -2787,8 +2579,6 @@
         </w:rPr>
         <w:br w:type="page"/>
       </w:r>
-      <w:bookmarkStart w:id="0" w:name="_GoBack"/>
-      <w:bookmarkEnd w:id="0"/>
     </w:p>
     <w:p>
       <w:pPr>
@@ -2825,23 +2615,7 @@
           <w:rFonts w:ascii="Helvetica Neue" w:hAnsi="Helvetica Neue"/>
           <w:lang w:val="en-US"/>
         </w:rPr>
-        <w:t xml:space="preserve"> at Kells </w:t>
-      </w:r>
-      <w:proofErr w:type="spellStart"/>
-      <w:r>
-        <w:rPr>
-          <w:rFonts w:ascii="Helvetica Neue" w:hAnsi="Helvetica Neue"/>
-          <w:lang w:val="en-US"/>
-        </w:rPr>
-        <w:t>CoderDojo</w:t>
-      </w:r>
-      <w:proofErr w:type="spellEnd"/>
-      <w:r>
-        <w:rPr>
-          <w:rFonts w:ascii="Helvetica Neue" w:hAnsi="Helvetica Neue"/>
-          <w:lang w:val="en-US"/>
-        </w:rPr>
-        <w:t xml:space="preserve"> sessions</w:t>
+        <w:t xml:space="preserve"> at Kells CoderDojo sessions</w:t>
       </w:r>
       <w:r>
         <w:rPr>
@@ -2904,39 +2678,14 @@
           <w:rFonts w:ascii="Helvetica Neue" w:hAnsi="Helvetica Neue"/>
           <w:lang w:val="en-US"/>
         </w:rPr>
-        <w:t xml:space="preserve"> and </w:t>
-      </w:r>
-      <w:proofErr w:type="spellStart"/>
+        <w:t xml:space="preserve"> and authorise</w:t>
+      </w:r>
       <w:r>
         <w:rPr>
           <w:rFonts w:ascii="Helvetica Neue" w:hAnsi="Helvetica Neue"/>
           <w:lang w:val="en-US"/>
         </w:rPr>
-        <w:t>authorise</w:t>
-      </w:r>
-      <w:proofErr w:type="spellEnd"/>
-      <w:r>
-        <w:rPr>
-          <w:rFonts w:ascii="Helvetica Neue" w:hAnsi="Helvetica Neue"/>
-          <w:lang w:val="en-US"/>
-        </w:rPr>
-        <w:t xml:space="preserve"> Kells </w:t>
-      </w:r>
-      <w:proofErr w:type="spellStart"/>
-      <w:r>
-        <w:rPr>
-          <w:rFonts w:ascii="Helvetica Neue" w:hAnsi="Helvetica Neue"/>
-          <w:lang w:val="en-US"/>
-        </w:rPr>
-        <w:t>CoderDojo</w:t>
-      </w:r>
-      <w:proofErr w:type="spellEnd"/>
-      <w:r>
-        <w:rPr>
-          <w:rFonts w:ascii="Helvetica Neue" w:hAnsi="Helvetica Neue"/>
-          <w:lang w:val="en-US"/>
-        </w:rPr>
-        <w:t xml:space="preserve"> staff with the name and contact details of adults collecting attendees who are </w:t>
+        <w:t xml:space="preserve"> Kells CoderDojo staff with the name and contact details of adults collecting attendees who are </w:t>
       </w:r>
       <w:r>
         <w:rPr>
@@ -3001,23 +2750,7 @@
           <w:rFonts w:ascii="Helvetica Neue" w:hAnsi="Helvetica Neue"/>
           <w:lang w:val="en-US"/>
         </w:rPr>
-        <w:t xml:space="preserve">Adults collecting attendees must inform Kells </w:t>
-      </w:r>
-      <w:proofErr w:type="spellStart"/>
-      <w:r>
-        <w:rPr>
-          <w:rFonts w:ascii="Helvetica Neue" w:hAnsi="Helvetica Neue"/>
-          <w:lang w:val="en-US"/>
-        </w:rPr>
-        <w:t>CoderDojo</w:t>
-      </w:r>
-      <w:proofErr w:type="spellEnd"/>
-      <w:r>
-        <w:rPr>
-          <w:rFonts w:ascii="Helvetica Neue" w:hAnsi="Helvetica Neue"/>
-          <w:lang w:val="en-US"/>
-        </w:rPr>
-        <w:t xml:space="preserve"> staff and follow whatever procedures are in place.</w:t>
+        <w:t>Adults collecting attendees must inform Kells CoderDojo staff and follow whatever procedures are in place.</w:t>
       </w:r>
     </w:p>
     <w:p>
@@ -3063,23 +2796,7 @@
           <w:rFonts w:ascii="Helvetica Neue" w:hAnsi="Helvetica Neue" w:cs="Futura Medium"/>
           <w:lang w:val="en-US"/>
         </w:rPr>
-        <w:t xml:space="preserve">If Kells </w:t>
-      </w:r>
-      <w:proofErr w:type="spellStart"/>
-      <w:r>
-        <w:rPr>
-          <w:rFonts w:ascii="Helvetica Neue" w:hAnsi="Helvetica Neue" w:cs="Futura Medium"/>
-          <w:lang w:val="en-US"/>
-        </w:rPr>
-        <w:t>CoderDojo</w:t>
-      </w:r>
-      <w:proofErr w:type="spellEnd"/>
-      <w:r>
-        <w:rPr>
-          <w:rFonts w:ascii="Helvetica Neue" w:hAnsi="Helvetica Neue" w:cs="Futura Medium"/>
-          <w:lang w:val="en-US"/>
-        </w:rPr>
-        <w:t xml:space="preserve"> staff feel</w:t>
+        <w:t>If Kells CoderDojo staff feel</w:t>
       </w:r>
       <w:r>
         <w:rPr>
@@ -3107,23 +2824,7 @@
           <w:rFonts w:ascii="Helvetica Neue" w:hAnsi="Helvetica Neue" w:cs="Futura Medium"/>
           <w:lang w:val="en-US"/>
         </w:rPr>
-        <w:t xml:space="preserve">Kells </w:t>
-      </w:r>
-      <w:proofErr w:type="spellStart"/>
-      <w:r>
-        <w:rPr>
-          <w:rFonts w:ascii="Helvetica Neue" w:hAnsi="Helvetica Neue" w:cs="Futura Medium"/>
-          <w:lang w:val="en-US"/>
-        </w:rPr>
-        <w:t>CoderDojo</w:t>
-      </w:r>
-      <w:proofErr w:type="spellEnd"/>
-      <w:r>
-        <w:rPr>
-          <w:rFonts w:ascii="Helvetica Neue" w:hAnsi="Helvetica Neue" w:cs="Futura Medium"/>
-          <w:lang w:val="en-US"/>
-        </w:rPr>
-        <w:t xml:space="preserve"> staff will </w:t>
+        <w:t xml:space="preserve">Kells CoderDojo staff will </w:t>
       </w:r>
       <w:r>
         <w:rPr>
@@ -3172,23 +2873,7 @@
           <w:rFonts w:ascii="Helvetica Neue" w:hAnsi="Helvetica Neue" w:cs="Futura Medium"/>
           <w:lang w:val="en-US"/>
         </w:rPr>
-        <w:t xml:space="preserve">Kells </w:t>
-      </w:r>
-      <w:proofErr w:type="spellStart"/>
-      <w:r>
-        <w:rPr>
-          <w:rFonts w:ascii="Helvetica Neue" w:hAnsi="Helvetica Neue" w:cs="Futura Medium"/>
-          <w:lang w:val="en-US"/>
-        </w:rPr>
-        <w:t>CoderDojo</w:t>
-      </w:r>
-      <w:proofErr w:type="spellEnd"/>
-      <w:r>
-        <w:rPr>
-          <w:rFonts w:ascii="Helvetica Neue" w:hAnsi="Helvetica Neue" w:cs="Futura Medium"/>
-          <w:lang w:val="en-US"/>
-        </w:rPr>
-        <w:t xml:space="preserve"> staff </w:t>
+        <w:t xml:space="preserve">Kells CoderDojo staff </w:t>
       </w:r>
       <w:r>
         <w:rPr>

</xml_diff>